<commit_message>
Made the test plan
</commit_message>
<xml_diff>
--- a/Exam Prep - 2 - Good Times - Test Plan.docx
+++ b/Exam Prep - 2 - Good Times - Test Plan.docx
@@ -12,8 +12,6 @@
       <w:r>
         <w:t>Good Times</w:t>
       </w:r>
-      <w:bookmarkStart w:id="0" w:name="_GoBack"/>
-      <w:bookmarkEnd w:id="0"/>
     </w:p>
     <w:p>
       <w:pPr>
@@ -350,6 +348,394 @@
             <w:pPr>
               <w:pStyle w:val="Default"/>
               <w:rPr>
+                <w:rFonts w:ascii="Courier" w:hAnsi="Courier"/>
+                <w:sz w:val="18"/>
+                <w:szCs w:val="18"/>
+              </w:rPr>
+            </w:pPr>
+            <w:r>
+              <w:rPr>
+                <w:rFonts w:ascii="Courier" w:hAnsi="Courier"/>
+                <w:sz w:val="18"/>
+                <w:szCs w:val="18"/>
+              </w:rPr>
+              <w:t>1000</w:t>
+            </w:r>
+          </w:p>
+          <w:p>
+            <w:pPr>
+              <w:pStyle w:val="Default"/>
+              <w:rPr>
+                <w:rFonts w:ascii="Courier" w:hAnsi="Courier"/>
+                <w:sz w:val="18"/>
+                <w:szCs w:val="18"/>
+              </w:rPr>
+            </w:pPr>
+          </w:p>
+          <w:p>
+            <w:pPr>
+              <w:pStyle w:val="Default"/>
+              <w:rPr>
+                <w:rFonts w:ascii="Courier" w:hAnsi="Courier"/>
+                <w:sz w:val="18"/>
+                <w:szCs w:val="18"/>
+              </w:rPr>
+            </w:pPr>
+            <w:r>
+              <w:rPr>
+                <w:rFonts w:ascii="Courier" w:hAnsi="Courier"/>
+                <w:sz w:val="18"/>
+                <w:szCs w:val="18"/>
+              </w:rPr>
+              <w:t>1000 in Ottawa</w:t>
+            </w:r>
+          </w:p>
+          <w:p>
+            <w:pPr>
+              <w:pStyle w:val="Default"/>
+              <w:rPr>
+                <w:rFonts w:ascii="Courier" w:hAnsi="Courier"/>
+                <w:sz w:val="18"/>
+                <w:szCs w:val="18"/>
+              </w:rPr>
+            </w:pPr>
+            <w:r>
+              <w:rPr>
+                <w:rFonts w:ascii="Courier" w:hAnsi="Courier"/>
+                <w:sz w:val="18"/>
+                <w:szCs w:val="18"/>
+              </w:rPr>
+              <w:t>7000 in Victoria</w:t>
+            </w:r>
+          </w:p>
+          <w:p>
+            <w:pPr>
+              <w:pStyle w:val="Default"/>
+              <w:rPr>
+                <w:rFonts w:ascii="Courier" w:hAnsi="Courier"/>
+                <w:sz w:val="18"/>
+                <w:szCs w:val="18"/>
+              </w:rPr>
+            </w:pPr>
+            <w:r>
+              <w:rPr>
+                <w:rFonts w:ascii="Courier" w:hAnsi="Courier"/>
+                <w:sz w:val="18"/>
+                <w:szCs w:val="18"/>
+              </w:rPr>
+              <w:t>8000 in Edmonton</w:t>
+            </w:r>
+          </w:p>
+          <w:p>
+            <w:pPr>
+              <w:pStyle w:val="Default"/>
+              <w:rPr>
+                <w:rFonts w:ascii="Courier" w:hAnsi="Courier"/>
+                <w:sz w:val="18"/>
+                <w:szCs w:val="18"/>
+              </w:rPr>
+            </w:pPr>
+            <w:r>
+              <w:rPr>
+                <w:rFonts w:ascii="Courier" w:hAnsi="Courier"/>
+                <w:sz w:val="18"/>
+                <w:szCs w:val="18"/>
+              </w:rPr>
+              <w:t>9000 in Winnipeg</w:t>
+            </w:r>
+          </w:p>
+          <w:p>
+            <w:pPr>
+              <w:pStyle w:val="Default"/>
+              <w:rPr>
+                <w:rFonts w:ascii="Courier" w:hAnsi="Courier"/>
+                <w:sz w:val="18"/>
+                <w:szCs w:val="18"/>
+              </w:rPr>
+            </w:pPr>
+            <w:r>
+              <w:rPr>
+                <w:rFonts w:ascii="Courier" w:hAnsi="Courier"/>
+                <w:sz w:val="18"/>
+                <w:szCs w:val="18"/>
+              </w:rPr>
+              <w:t>1000 in Toronto</w:t>
+            </w:r>
+          </w:p>
+          <w:p>
+            <w:pPr>
+              <w:pStyle w:val="Default"/>
+              <w:rPr>
+                <w:rFonts w:ascii="Courier" w:hAnsi="Courier"/>
+                <w:sz w:val="18"/>
+                <w:szCs w:val="18"/>
+              </w:rPr>
+            </w:pPr>
+            <w:r>
+              <w:rPr>
+                <w:rFonts w:ascii="Courier" w:hAnsi="Courier"/>
+                <w:sz w:val="18"/>
+                <w:szCs w:val="18"/>
+              </w:rPr>
+              <w:t>1100 in Halifax</w:t>
+            </w:r>
+          </w:p>
+          <w:p>
+            <w:pPr>
+              <w:pStyle w:val="Default"/>
+              <w:rPr>
+                <w:rFonts w:ascii="Courier" w:hAnsi="Courier"/>
+                <w:sz w:val="18"/>
+                <w:szCs w:val="18"/>
+              </w:rPr>
+            </w:pPr>
+            <w:r>
+              <w:rPr>
+                <w:rFonts w:ascii="Courier" w:hAnsi="Courier"/>
+                <w:sz w:val="18"/>
+                <w:szCs w:val="18"/>
+              </w:rPr>
+              <w:t>1130 in St. John’s</w:t>
+            </w:r>
+          </w:p>
+          <w:p>
+            <w:pPr>
+              <w:pStyle w:val="Default"/>
+              <w:rPr>
+                <w:rFonts w:ascii="Courier" w:hAnsi="Courier"/>
+                <w:sz w:val="18"/>
+                <w:szCs w:val="18"/>
+              </w:rPr>
+            </w:pPr>
+          </w:p>
+          <w:p>
+            <w:pPr>
+              <w:pStyle w:val="Default"/>
+              <w:rPr>
+                <w:rFonts w:ascii="Courier" w:hAnsi="Courier"/>
+                <w:sz w:val="18"/>
+                <w:szCs w:val="18"/>
+              </w:rPr>
+            </w:pPr>
+          </w:p>
+          <w:p>
+            <w:pPr>
+              <w:pStyle w:val="Default"/>
+              <w:rPr>
+                <w:rFonts w:ascii="Courier" w:hAnsi="Courier"/>
+                <w:sz w:val="18"/>
+                <w:szCs w:val="18"/>
+              </w:rPr>
+            </w:pPr>
+          </w:p>
+          <w:p>
+            <w:pPr>
+              <w:pStyle w:val="Default"/>
+              <w:rPr>
+                <w:rFonts w:ascii="Courier" w:hAnsi="Courier"/>
+                <w:sz w:val="18"/>
+                <w:szCs w:val="18"/>
+              </w:rPr>
+            </w:pPr>
+          </w:p>
+          <w:p>
+            <w:pPr>
+              <w:pStyle w:val="Default"/>
+              <w:rPr>
+                <w:rFonts w:ascii="Courier" w:hAnsi="Courier"/>
+                <w:sz w:val="18"/>
+                <w:szCs w:val="18"/>
+              </w:rPr>
+            </w:pPr>
+          </w:p>
+          <w:p>
+            <w:pPr>
+              <w:pStyle w:val="Default"/>
+              <w:rPr>
+                <w:rFonts w:ascii="Courier" w:hAnsi="Courier"/>
+                <w:sz w:val="18"/>
+                <w:szCs w:val="18"/>
+              </w:rPr>
+            </w:pPr>
+            <w:r>
+              <w:rPr>
+                <w:rFonts w:ascii="Courier" w:hAnsi="Courier"/>
+                <w:sz w:val="18"/>
+                <w:szCs w:val="18"/>
+              </w:rPr>
+              <w:t>1454</w:t>
+            </w:r>
+          </w:p>
+          <w:p>
+            <w:pPr>
+              <w:pStyle w:val="Default"/>
+              <w:rPr>
+                <w:rFonts w:ascii="Courier" w:hAnsi="Courier"/>
+                <w:sz w:val="18"/>
+                <w:szCs w:val="18"/>
+              </w:rPr>
+            </w:pPr>
+          </w:p>
+          <w:p>
+            <w:pPr>
+              <w:pStyle w:val="Default"/>
+              <w:rPr>
+                <w:rFonts w:ascii="Courier" w:hAnsi="Courier"/>
+                <w:sz w:val="18"/>
+                <w:szCs w:val="18"/>
+              </w:rPr>
+            </w:pPr>
+            <w:r>
+              <w:rPr>
+                <w:rFonts w:ascii="Courier" w:hAnsi="Courier"/>
+                <w:sz w:val="18"/>
+                <w:szCs w:val="18"/>
+              </w:rPr>
+              <w:t>1454</w:t>
+            </w:r>
+            <w:r>
+              <w:rPr>
+                <w:rFonts w:ascii="Courier" w:hAnsi="Courier"/>
+                <w:sz w:val="18"/>
+                <w:szCs w:val="18"/>
+              </w:rPr>
+              <w:t xml:space="preserve"> in Ottawa</w:t>
+            </w:r>
+          </w:p>
+          <w:p>
+            <w:pPr>
+              <w:pStyle w:val="Default"/>
+              <w:rPr>
+                <w:rFonts w:ascii="Courier" w:hAnsi="Courier"/>
+                <w:sz w:val="18"/>
+                <w:szCs w:val="18"/>
+              </w:rPr>
+            </w:pPr>
+            <w:r>
+              <w:rPr>
+                <w:rFonts w:ascii="Courier" w:hAnsi="Courier"/>
+                <w:sz w:val="18"/>
+                <w:szCs w:val="18"/>
+              </w:rPr>
+              <w:t>1154</w:t>
+            </w:r>
+            <w:r>
+              <w:rPr>
+                <w:rFonts w:ascii="Courier" w:hAnsi="Courier"/>
+                <w:sz w:val="18"/>
+                <w:szCs w:val="18"/>
+              </w:rPr>
+              <w:t xml:space="preserve"> in Victoria</w:t>
+            </w:r>
+          </w:p>
+          <w:p>
+            <w:pPr>
+              <w:pStyle w:val="Default"/>
+              <w:rPr>
+                <w:rFonts w:ascii="Courier" w:hAnsi="Courier"/>
+                <w:sz w:val="18"/>
+                <w:szCs w:val="18"/>
+              </w:rPr>
+            </w:pPr>
+            <w:r>
+              <w:rPr>
+                <w:rFonts w:ascii="Courier" w:hAnsi="Courier"/>
+                <w:sz w:val="18"/>
+                <w:szCs w:val="18"/>
+              </w:rPr>
+              <w:t>1254</w:t>
+            </w:r>
+            <w:r>
+              <w:rPr>
+                <w:rFonts w:ascii="Courier" w:hAnsi="Courier"/>
+                <w:sz w:val="18"/>
+                <w:szCs w:val="18"/>
+              </w:rPr>
+              <w:t xml:space="preserve"> in Edmonton</w:t>
+            </w:r>
+          </w:p>
+          <w:p>
+            <w:pPr>
+              <w:pStyle w:val="Default"/>
+              <w:rPr>
+                <w:rFonts w:ascii="Courier" w:hAnsi="Courier"/>
+                <w:sz w:val="18"/>
+                <w:szCs w:val="18"/>
+              </w:rPr>
+            </w:pPr>
+            <w:r>
+              <w:rPr>
+                <w:rFonts w:ascii="Courier" w:hAnsi="Courier"/>
+                <w:sz w:val="18"/>
+                <w:szCs w:val="18"/>
+              </w:rPr>
+              <w:t>1354</w:t>
+            </w:r>
+            <w:r>
+              <w:rPr>
+                <w:rFonts w:ascii="Courier" w:hAnsi="Courier"/>
+                <w:sz w:val="18"/>
+                <w:szCs w:val="18"/>
+              </w:rPr>
+              <w:t xml:space="preserve"> in Winnipeg</w:t>
+            </w:r>
+          </w:p>
+          <w:p>
+            <w:pPr>
+              <w:pStyle w:val="Default"/>
+              <w:rPr>
+                <w:rFonts w:ascii="Courier" w:hAnsi="Courier"/>
+                <w:sz w:val="18"/>
+                <w:szCs w:val="18"/>
+              </w:rPr>
+            </w:pPr>
+            <w:r>
+              <w:rPr>
+                <w:rFonts w:ascii="Courier" w:hAnsi="Courier"/>
+                <w:sz w:val="18"/>
+                <w:szCs w:val="18"/>
+              </w:rPr>
+              <w:t>1454</w:t>
+            </w:r>
+            <w:r>
+              <w:rPr>
+                <w:rFonts w:ascii="Courier" w:hAnsi="Courier"/>
+                <w:sz w:val="18"/>
+                <w:szCs w:val="18"/>
+              </w:rPr>
+              <w:t xml:space="preserve"> in Toronto</w:t>
+            </w:r>
+          </w:p>
+          <w:p>
+            <w:pPr>
+              <w:pStyle w:val="Default"/>
+              <w:rPr>
+                <w:rFonts w:ascii="Courier" w:hAnsi="Courier"/>
+                <w:sz w:val="18"/>
+                <w:szCs w:val="18"/>
+              </w:rPr>
+            </w:pPr>
+            <w:r>
+              <w:rPr>
+                <w:rFonts w:ascii="Courier" w:hAnsi="Courier"/>
+                <w:sz w:val="18"/>
+                <w:szCs w:val="18"/>
+              </w:rPr>
+              <w:t>1554</w:t>
+            </w:r>
+            <w:r>
+              <w:rPr>
+                <w:rFonts w:ascii="Courier" w:hAnsi="Courier"/>
+                <w:sz w:val="18"/>
+                <w:szCs w:val="18"/>
+              </w:rPr>
+              <w:t xml:space="preserve"> in Halifax</w:t>
+            </w:r>
+          </w:p>
+          <w:p>
+            <w:pPr>
+              <w:pStyle w:val="Default"/>
+              <w:rPr>
                 <w:rFonts w:ascii="Courier" w:eastAsia="Courier" w:hAnsi="Courier" w:cs="Courier"/>
                 <w:sz w:val="18"/>
                 <w:szCs w:val="18"/>
@@ -361,33 +747,15 @@
                 <w:sz w:val="18"/>
                 <w:szCs w:val="18"/>
               </w:rPr>
-              <w:t xml:space="preserve">Prompt? </w:t>
-            </w:r>
-            <w:r>
-              <w:rPr>
-                <w:rFonts w:ascii="Courier" w:hAnsi="Courier"/>
-                <w:b/>
-                <w:bCs/>
-                <w:sz w:val="18"/>
-                <w:szCs w:val="18"/>
-              </w:rPr>
-              <w:t>input</w:t>
-            </w:r>
-            <w:r>
-              <w:rPr>
-                <w:rFonts w:ascii="Courier" w:eastAsia="Courier" w:hAnsi="Courier" w:cs="Courier"/>
-                <w:sz w:val="18"/>
-                <w:szCs w:val="18"/>
-              </w:rPr>
-              <w:br/>
-            </w:r>
-            <w:r>
-              <w:rPr>
-                <w:rFonts w:ascii="Courier" w:hAnsi="Courier"/>
-                <w:sz w:val="18"/>
-                <w:szCs w:val="18"/>
-              </w:rPr>
-              <w:t xml:space="preserve">Output </w:t>
+              <w:t>1624</w:t>
+            </w:r>
+            <w:r>
+              <w:rPr>
+                <w:rFonts w:ascii="Courier" w:hAnsi="Courier"/>
+                <w:sz w:val="18"/>
+                <w:szCs w:val="18"/>
+              </w:rPr>
+              <w:t xml:space="preserve"> in St. John’s</w:t>
             </w:r>
           </w:p>
         </w:tc>
@@ -425,6 +793,7 @@
                 <w:sz w:val="20"/>
                 <w:szCs w:val="20"/>
               </w:rPr>
+              <w:lastRenderedPageBreak/>
               <w:t>Boundary condition(s)</w:t>
             </w:r>
           </w:p>
@@ -455,45 +824,393 @@
             <w:pPr>
               <w:pStyle w:val="Default"/>
               <w:rPr>
+                <w:rFonts w:ascii="Courier" w:hAnsi="Courier"/>
+                <w:sz w:val="18"/>
+                <w:szCs w:val="18"/>
+              </w:rPr>
+            </w:pPr>
+            <w:r>
+              <w:rPr>
+                <w:rFonts w:ascii="Courier" w:hAnsi="Courier"/>
+                <w:sz w:val="18"/>
+                <w:szCs w:val="18"/>
+              </w:rPr>
+              <w:t>0000</w:t>
+            </w:r>
+          </w:p>
+          <w:p>
+            <w:pPr>
+              <w:pStyle w:val="Default"/>
+              <w:rPr>
+                <w:rFonts w:ascii="Courier" w:hAnsi="Courier"/>
+                <w:sz w:val="18"/>
+                <w:szCs w:val="18"/>
+              </w:rPr>
+            </w:pPr>
+          </w:p>
+          <w:p>
+            <w:pPr>
+              <w:pStyle w:val="Default"/>
+              <w:rPr>
+                <w:rFonts w:ascii="Courier" w:hAnsi="Courier"/>
+                <w:sz w:val="18"/>
+                <w:szCs w:val="18"/>
+              </w:rPr>
+            </w:pPr>
+            <w:r>
+              <w:rPr>
+                <w:rFonts w:ascii="Courier" w:hAnsi="Courier"/>
+                <w:sz w:val="18"/>
+                <w:szCs w:val="18"/>
+              </w:rPr>
+              <w:t>0000 in Ottawa</w:t>
+            </w:r>
+          </w:p>
+          <w:p>
+            <w:pPr>
+              <w:pStyle w:val="Default"/>
+              <w:rPr>
+                <w:rFonts w:ascii="Courier" w:hAnsi="Courier"/>
+                <w:sz w:val="18"/>
+                <w:szCs w:val="18"/>
+              </w:rPr>
+            </w:pPr>
+            <w:r>
+              <w:rPr>
+                <w:rFonts w:ascii="Courier" w:hAnsi="Courier"/>
+                <w:sz w:val="18"/>
+                <w:szCs w:val="18"/>
+              </w:rPr>
+              <w:t>2100 in Victoria</w:t>
+            </w:r>
+          </w:p>
+          <w:p>
+            <w:pPr>
+              <w:pStyle w:val="Default"/>
+              <w:rPr>
+                <w:rFonts w:ascii="Courier" w:hAnsi="Courier"/>
+                <w:sz w:val="18"/>
+                <w:szCs w:val="18"/>
+              </w:rPr>
+            </w:pPr>
+            <w:r>
+              <w:rPr>
+                <w:rFonts w:ascii="Courier" w:hAnsi="Courier"/>
+                <w:sz w:val="18"/>
+                <w:szCs w:val="18"/>
+              </w:rPr>
+              <w:t>2200 in Edmonton</w:t>
+            </w:r>
+          </w:p>
+          <w:p>
+            <w:pPr>
+              <w:pStyle w:val="Default"/>
+              <w:rPr>
+                <w:rFonts w:ascii="Courier" w:hAnsi="Courier"/>
+                <w:sz w:val="18"/>
+                <w:szCs w:val="18"/>
+              </w:rPr>
+            </w:pPr>
+            <w:r>
+              <w:rPr>
+                <w:rFonts w:ascii="Courier" w:hAnsi="Courier"/>
+                <w:sz w:val="18"/>
+                <w:szCs w:val="18"/>
+              </w:rPr>
+              <w:t>2300 in Winnipeg</w:t>
+            </w:r>
+          </w:p>
+          <w:p>
+            <w:pPr>
+              <w:pStyle w:val="Default"/>
+              <w:rPr>
+                <w:rFonts w:ascii="Courier" w:hAnsi="Courier"/>
+                <w:sz w:val="18"/>
+                <w:szCs w:val="18"/>
+              </w:rPr>
+            </w:pPr>
+            <w:r>
+              <w:rPr>
+                <w:rFonts w:ascii="Courier" w:hAnsi="Courier"/>
+                <w:sz w:val="18"/>
+                <w:szCs w:val="18"/>
+              </w:rPr>
+              <w:t>0000 in Toronto</w:t>
+            </w:r>
+          </w:p>
+          <w:p>
+            <w:pPr>
+              <w:pStyle w:val="Default"/>
+              <w:rPr>
+                <w:rFonts w:ascii="Courier" w:hAnsi="Courier"/>
+                <w:sz w:val="18"/>
+                <w:szCs w:val="18"/>
+              </w:rPr>
+            </w:pPr>
+            <w:r>
+              <w:rPr>
+                <w:rFonts w:ascii="Courier" w:hAnsi="Courier"/>
+                <w:sz w:val="18"/>
+                <w:szCs w:val="18"/>
+              </w:rPr>
+              <w:t>0100 in Halifax</w:t>
+            </w:r>
+          </w:p>
+          <w:p>
+            <w:pPr>
+              <w:pStyle w:val="Default"/>
+              <w:rPr>
+                <w:rFonts w:ascii="Courier" w:hAnsi="Courier"/>
+                <w:sz w:val="18"/>
+                <w:szCs w:val="18"/>
+              </w:rPr>
+            </w:pPr>
+            <w:r>
+              <w:rPr>
+                <w:rFonts w:ascii="Courier" w:hAnsi="Courier"/>
+                <w:sz w:val="18"/>
+                <w:szCs w:val="18"/>
+              </w:rPr>
+              <w:t>0130 in St. John’s</w:t>
+            </w:r>
+          </w:p>
+          <w:p>
+            <w:pPr>
+              <w:pStyle w:val="Default"/>
+              <w:rPr>
                 <w:rFonts w:ascii="Courier" w:eastAsia="Courier" w:hAnsi="Courier" w:cs="Courier"/>
                 <w:sz w:val="18"/>
                 <w:szCs w:val="18"/>
               </w:rPr>
             </w:pPr>
-            <w:r>
-              <w:rPr>
-                <w:rFonts w:ascii="Courier" w:hAnsi="Courier"/>
-                <w:sz w:val="18"/>
-                <w:szCs w:val="18"/>
-              </w:rPr>
-              <w:t xml:space="preserve">Prompt? </w:t>
-            </w:r>
-            <w:r>
-              <w:rPr>
-                <w:rFonts w:ascii="Courier" w:hAnsi="Courier"/>
-                <w:b/>
-                <w:bCs/>
-                <w:sz w:val="18"/>
-                <w:szCs w:val="18"/>
-              </w:rPr>
-              <w:t>input</w:t>
-            </w:r>
-            <w:r>
+          </w:p>
+          <w:p>
+            <w:pPr>
+              <w:pStyle w:val="Default"/>
+              <w:rPr>
+                <w:rFonts w:ascii="Courier" w:hAnsi="Courier"/>
+                <w:sz w:val="18"/>
+                <w:szCs w:val="18"/>
+              </w:rPr>
+            </w:pPr>
+            <w:r>
+              <w:rPr>
+                <w:rFonts w:ascii="Courier" w:hAnsi="Courier"/>
+                <w:sz w:val="18"/>
+                <w:szCs w:val="18"/>
+              </w:rPr>
+              <w:t>2359</w:t>
+            </w:r>
+          </w:p>
+          <w:p>
+            <w:pPr>
+              <w:pStyle w:val="Default"/>
+              <w:rPr>
+                <w:rFonts w:ascii="Courier" w:hAnsi="Courier"/>
+                <w:sz w:val="18"/>
+                <w:szCs w:val="18"/>
+              </w:rPr>
+            </w:pPr>
+          </w:p>
+          <w:p>
+            <w:pPr>
+              <w:pStyle w:val="Default"/>
+              <w:rPr>
+                <w:rFonts w:ascii="Courier" w:hAnsi="Courier"/>
+                <w:sz w:val="18"/>
+                <w:szCs w:val="18"/>
+              </w:rPr>
+            </w:pPr>
+            <w:r>
+              <w:rPr>
+                <w:rFonts w:ascii="Courier" w:hAnsi="Courier"/>
+                <w:sz w:val="18"/>
+                <w:szCs w:val="18"/>
+              </w:rPr>
+              <w:t>2359</w:t>
+            </w:r>
+            <w:r>
+              <w:rPr>
+                <w:rFonts w:ascii="Courier" w:hAnsi="Courier"/>
+                <w:sz w:val="18"/>
+                <w:szCs w:val="18"/>
+              </w:rPr>
+              <w:t xml:space="preserve"> in Ottawa</w:t>
+            </w:r>
+          </w:p>
+          <w:p>
+            <w:pPr>
+              <w:pStyle w:val="Default"/>
+              <w:rPr>
+                <w:rFonts w:ascii="Courier" w:hAnsi="Courier"/>
+                <w:sz w:val="18"/>
+                <w:szCs w:val="18"/>
+              </w:rPr>
+            </w:pPr>
+            <w:r>
+              <w:rPr>
+                <w:rFonts w:ascii="Courier" w:hAnsi="Courier"/>
+                <w:sz w:val="18"/>
+                <w:szCs w:val="18"/>
+              </w:rPr>
+              <w:t>2059</w:t>
+            </w:r>
+            <w:r>
+              <w:rPr>
+                <w:rFonts w:ascii="Courier" w:hAnsi="Courier"/>
+                <w:sz w:val="18"/>
+                <w:szCs w:val="18"/>
+              </w:rPr>
+              <w:t xml:space="preserve"> in Victoria</w:t>
+            </w:r>
+          </w:p>
+          <w:p>
+            <w:pPr>
+              <w:pStyle w:val="Default"/>
+              <w:rPr>
+                <w:rFonts w:ascii="Courier" w:hAnsi="Courier"/>
+                <w:sz w:val="18"/>
+                <w:szCs w:val="18"/>
+              </w:rPr>
+            </w:pPr>
+            <w:r>
+              <w:rPr>
+                <w:rFonts w:ascii="Courier" w:hAnsi="Courier"/>
+                <w:sz w:val="18"/>
+                <w:szCs w:val="18"/>
+              </w:rPr>
+              <w:t>2159</w:t>
+            </w:r>
+            <w:r>
+              <w:rPr>
+                <w:rFonts w:ascii="Courier" w:hAnsi="Courier"/>
+                <w:sz w:val="18"/>
+                <w:szCs w:val="18"/>
+              </w:rPr>
+              <w:t xml:space="preserve"> in Edmonton</w:t>
+            </w:r>
+          </w:p>
+          <w:p>
+            <w:pPr>
+              <w:pStyle w:val="Default"/>
+              <w:rPr>
+                <w:rFonts w:ascii="Courier" w:hAnsi="Courier"/>
+                <w:sz w:val="18"/>
+                <w:szCs w:val="18"/>
+              </w:rPr>
+            </w:pPr>
+            <w:r>
+              <w:rPr>
+                <w:rFonts w:ascii="Courier" w:hAnsi="Courier"/>
+                <w:sz w:val="18"/>
+                <w:szCs w:val="18"/>
+              </w:rPr>
+              <w:t>2259</w:t>
+            </w:r>
+            <w:r>
+              <w:rPr>
+                <w:rFonts w:ascii="Courier" w:hAnsi="Courier"/>
+                <w:sz w:val="18"/>
+                <w:szCs w:val="18"/>
+              </w:rPr>
+              <w:t xml:space="preserve"> in Winnipeg</w:t>
+            </w:r>
+          </w:p>
+          <w:p>
+            <w:pPr>
+              <w:pStyle w:val="Default"/>
+              <w:rPr>
+                <w:rFonts w:ascii="Courier" w:hAnsi="Courier"/>
+                <w:sz w:val="18"/>
+                <w:szCs w:val="18"/>
+              </w:rPr>
+            </w:pPr>
+            <w:r>
+              <w:rPr>
+                <w:rFonts w:ascii="Courier" w:hAnsi="Courier"/>
+                <w:sz w:val="18"/>
+                <w:szCs w:val="18"/>
+              </w:rPr>
+              <w:t>2359</w:t>
+            </w:r>
+            <w:r>
+              <w:rPr>
+                <w:rFonts w:ascii="Courier" w:hAnsi="Courier"/>
+                <w:sz w:val="18"/>
+                <w:szCs w:val="18"/>
+              </w:rPr>
+              <w:t xml:space="preserve"> in Toronto</w:t>
+            </w:r>
+          </w:p>
+          <w:p>
+            <w:pPr>
+              <w:pStyle w:val="Default"/>
+              <w:rPr>
+                <w:rFonts w:ascii="Courier" w:hAnsi="Courier"/>
+                <w:sz w:val="18"/>
+                <w:szCs w:val="18"/>
+              </w:rPr>
+            </w:pPr>
+            <w:r>
+              <w:rPr>
+                <w:rFonts w:ascii="Courier" w:hAnsi="Courier"/>
+                <w:sz w:val="18"/>
+                <w:szCs w:val="18"/>
+              </w:rPr>
+              <w:t>0059</w:t>
+            </w:r>
+            <w:r>
+              <w:rPr>
+                <w:rFonts w:ascii="Courier" w:hAnsi="Courier"/>
+                <w:sz w:val="18"/>
+                <w:szCs w:val="18"/>
+              </w:rPr>
+              <w:t xml:space="preserve"> in Halifax</w:t>
+            </w:r>
+          </w:p>
+          <w:p>
+            <w:pPr>
+              <w:pStyle w:val="Default"/>
+              <w:rPr>
+                <w:rFonts w:ascii="Courier" w:hAnsi="Courier"/>
+                <w:sz w:val="18"/>
+                <w:szCs w:val="18"/>
+              </w:rPr>
+            </w:pPr>
+            <w:r>
+              <w:rPr>
+                <w:rFonts w:ascii="Courier" w:hAnsi="Courier"/>
+                <w:sz w:val="18"/>
+                <w:szCs w:val="18"/>
+              </w:rPr>
+              <w:t>0</w:t>
+            </w:r>
+            <w:r>
+              <w:rPr>
+                <w:rFonts w:ascii="Courier" w:hAnsi="Courier"/>
+                <w:sz w:val="18"/>
+                <w:szCs w:val="18"/>
+              </w:rPr>
+              <w:t>129</w:t>
+            </w:r>
+            <w:r>
+              <w:rPr>
+                <w:rFonts w:ascii="Courier" w:hAnsi="Courier"/>
+                <w:sz w:val="18"/>
+                <w:szCs w:val="18"/>
+              </w:rPr>
+              <w:t xml:space="preserve"> in St. John’s</w:t>
+            </w:r>
+          </w:p>
+          <w:p>
+            <w:pPr>
+              <w:pStyle w:val="Default"/>
               <w:rPr>
                 <w:rFonts w:ascii="Courier" w:eastAsia="Courier" w:hAnsi="Courier" w:cs="Courier"/>
                 <w:sz w:val="18"/>
                 <w:szCs w:val="18"/>
               </w:rPr>
-              <w:br/>
-            </w:r>
-            <w:r>
-              <w:rPr>
-                <w:rFonts w:ascii="Courier" w:hAnsi="Courier"/>
-                <w:sz w:val="18"/>
-                <w:szCs w:val="18"/>
-              </w:rPr>
-              <w:t xml:space="preserve">Output </w:t>
-            </w:r>
+            </w:pPr>
           </w:p>
         </w:tc>
       </w:tr>
@@ -555,45 +1272,414 @@
             <w:pPr>
               <w:pStyle w:val="Default"/>
               <w:rPr>
+                <w:rFonts w:ascii="Courier" w:hAnsi="Courier"/>
+                <w:sz w:val="18"/>
+                <w:szCs w:val="18"/>
+              </w:rPr>
+            </w:pPr>
+            <w:r>
+              <w:rPr>
+                <w:rFonts w:ascii="Courier" w:hAnsi="Courier"/>
+                <w:sz w:val="18"/>
+                <w:szCs w:val="18"/>
+              </w:rPr>
+              <w:t>12:30</w:t>
+            </w:r>
+          </w:p>
+          <w:p>
+            <w:pPr>
+              <w:pStyle w:val="Default"/>
+              <w:rPr>
+                <w:rFonts w:ascii="Courier" w:hAnsi="Courier"/>
+                <w:sz w:val="18"/>
+                <w:szCs w:val="18"/>
+              </w:rPr>
+            </w:pPr>
+            <w:r>
+              <w:rPr>
+                <w:rFonts w:ascii="Courier" w:hAnsi="Courier"/>
+                <w:sz w:val="18"/>
+                <w:szCs w:val="18"/>
+              </w:rPr>
+              <w:t>Please provide an integer value between 0 and 2359.</w:t>
+            </w:r>
+          </w:p>
+          <w:p>
+            <w:pPr>
+              <w:pStyle w:val="Default"/>
+              <w:rPr>
+                <w:rFonts w:ascii="Courier" w:hAnsi="Courier"/>
+                <w:sz w:val="18"/>
+                <w:szCs w:val="18"/>
+              </w:rPr>
+            </w:pPr>
+            <w:r>
+              <w:rPr>
+                <w:rFonts w:ascii="Courier" w:hAnsi="Courier"/>
+                <w:sz w:val="18"/>
+                <w:szCs w:val="18"/>
+              </w:rPr>
+              <w:t>0000</w:t>
+            </w:r>
+          </w:p>
+          <w:p>
+            <w:pPr>
+              <w:pStyle w:val="Default"/>
+              <w:rPr>
+                <w:rFonts w:ascii="Courier" w:hAnsi="Courier"/>
+                <w:sz w:val="18"/>
+                <w:szCs w:val="18"/>
+              </w:rPr>
+            </w:pPr>
+          </w:p>
+          <w:p>
+            <w:pPr>
+              <w:pStyle w:val="Default"/>
+              <w:rPr>
+                <w:rFonts w:ascii="Courier" w:hAnsi="Courier"/>
+                <w:sz w:val="18"/>
+                <w:szCs w:val="18"/>
+              </w:rPr>
+            </w:pPr>
+            <w:r>
+              <w:rPr>
+                <w:rFonts w:ascii="Courier" w:hAnsi="Courier"/>
+                <w:sz w:val="18"/>
+                <w:szCs w:val="18"/>
+              </w:rPr>
+              <w:t>0000 in Ottawa</w:t>
+            </w:r>
+          </w:p>
+          <w:p>
+            <w:pPr>
+              <w:pStyle w:val="Default"/>
+              <w:rPr>
+                <w:rFonts w:ascii="Courier" w:hAnsi="Courier"/>
+                <w:sz w:val="18"/>
+                <w:szCs w:val="18"/>
+              </w:rPr>
+            </w:pPr>
+            <w:r>
+              <w:rPr>
+                <w:rFonts w:ascii="Courier" w:hAnsi="Courier"/>
+                <w:sz w:val="18"/>
+                <w:szCs w:val="18"/>
+              </w:rPr>
+              <w:t>2100 in Victoria</w:t>
+            </w:r>
+          </w:p>
+          <w:p>
+            <w:pPr>
+              <w:pStyle w:val="Default"/>
+              <w:rPr>
+                <w:rFonts w:ascii="Courier" w:hAnsi="Courier"/>
+                <w:sz w:val="18"/>
+                <w:szCs w:val="18"/>
+              </w:rPr>
+            </w:pPr>
+            <w:r>
+              <w:rPr>
+                <w:rFonts w:ascii="Courier" w:hAnsi="Courier"/>
+                <w:sz w:val="18"/>
+                <w:szCs w:val="18"/>
+              </w:rPr>
+              <w:t>2200 in Edmonton</w:t>
+            </w:r>
+          </w:p>
+          <w:p>
+            <w:pPr>
+              <w:pStyle w:val="Default"/>
+              <w:rPr>
+                <w:rFonts w:ascii="Courier" w:hAnsi="Courier"/>
+                <w:sz w:val="18"/>
+                <w:szCs w:val="18"/>
+              </w:rPr>
+            </w:pPr>
+            <w:r>
+              <w:rPr>
+                <w:rFonts w:ascii="Courier" w:hAnsi="Courier"/>
+                <w:sz w:val="18"/>
+                <w:szCs w:val="18"/>
+              </w:rPr>
+              <w:t>2300 in Winnipeg</w:t>
+            </w:r>
+          </w:p>
+          <w:p>
+            <w:pPr>
+              <w:pStyle w:val="Default"/>
+              <w:rPr>
+                <w:rFonts w:ascii="Courier" w:hAnsi="Courier"/>
+                <w:sz w:val="18"/>
+                <w:szCs w:val="18"/>
+              </w:rPr>
+            </w:pPr>
+            <w:r>
+              <w:rPr>
+                <w:rFonts w:ascii="Courier" w:hAnsi="Courier"/>
+                <w:sz w:val="18"/>
+                <w:szCs w:val="18"/>
+              </w:rPr>
+              <w:t>0000 in Toronto</w:t>
+            </w:r>
+          </w:p>
+          <w:p>
+            <w:pPr>
+              <w:pStyle w:val="Default"/>
+              <w:rPr>
+                <w:rFonts w:ascii="Courier" w:hAnsi="Courier"/>
+                <w:sz w:val="18"/>
+                <w:szCs w:val="18"/>
+              </w:rPr>
+            </w:pPr>
+            <w:r>
+              <w:rPr>
+                <w:rFonts w:ascii="Courier" w:hAnsi="Courier"/>
+                <w:sz w:val="18"/>
+                <w:szCs w:val="18"/>
+              </w:rPr>
+              <w:t>0100 in Halifax</w:t>
+            </w:r>
+          </w:p>
+          <w:p>
+            <w:pPr>
+              <w:pStyle w:val="Default"/>
+              <w:rPr>
+                <w:rFonts w:ascii="Courier" w:hAnsi="Courier"/>
+                <w:sz w:val="18"/>
+                <w:szCs w:val="18"/>
+              </w:rPr>
+            </w:pPr>
+            <w:r>
+              <w:rPr>
+                <w:rFonts w:ascii="Courier" w:hAnsi="Courier"/>
+                <w:sz w:val="18"/>
+                <w:szCs w:val="18"/>
+              </w:rPr>
+              <w:t>0130 in St. John’s</w:t>
+            </w:r>
+          </w:p>
+          <w:p>
+            <w:pPr>
+              <w:pStyle w:val="Default"/>
+              <w:rPr>
+                <w:rFonts w:ascii="Courier" w:hAnsi="Courier"/>
+                <w:sz w:val="18"/>
+                <w:szCs w:val="18"/>
+              </w:rPr>
+            </w:pPr>
+          </w:p>
+          <w:p>
+            <w:pPr>
+              <w:pStyle w:val="Default"/>
+              <w:rPr>
+                <w:rFonts w:ascii="Courier" w:hAnsi="Courier"/>
+                <w:sz w:val="18"/>
+                <w:szCs w:val="18"/>
+              </w:rPr>
+            </w:pPr>
+            <w:r>
+              <w:rPr>
+                <w:rFonts w:ascii="Courier" w:hAnsi="Courier"/>
+                <w:sz w:val="18"/>
+                <w:szCs w:val="18"/>
+              </w:rPr>
+              <w:t>1270</w:t>
+            </w:r>
+            <w:bookmarkStart w:id="0" w:name="_GoBack"/>
+            <w:bookmarkEnd w:id="0"/>
+          </w:p>
+          <w:p>
+            <w:pPr>
+              <w:pStyle w:val="Default"/>
+              <w:rPr>
+                <w:rFonts w:ascii="Courier" w:hAnsi="Courier"/>
+                <w:sz w:val="18"/>
+                <w:szCs w:val="18"/>
+              </w:rPr>
+            </w:pPr>
+            <w:r>
+              <w:rPr>
+                <w:rFonts w:ascii="Courier" w:hAnsi="Courier"/>
+                <w:sz w:val="18"/>
+                <w:szCs w:val="18"/>
+              </w:rPr>
+              <w:t>Please provide an integer value between 0 and 2359.</w:t>
+            </w:r>
+          </w:p>
+          <w:p>
+            <w:pPr>
+              <w:pStyle w:val="Default"/>
+              <w:rPr>
+                <w:rFonts w:ascii="Courier" w:hAnsi="Courier"/>
+                <w:sz w:val="18"/>
+                <w:szCs w:val="18"/>
+              </w:rPr>
+            </w:pPr>
+            <w:r>
+              <w:rPr>
+                <w:rFonts w:ascii="Courier" w:hAnsi="Courier"/>
+                <w:sz w:val="18"/>
+                <w:szCs w:val="18"/>
+              </w:rPr>
+              <w:t>0000</w:t>
+            </w:r>
+          </w:p>
+          <w:p>
+            <w:pPr>
+              <w:pStyle w:val="Default"/>
+              <w:rPr>
+                <w:rFonts w:ascii="Courier" w:hAnsi="Courier"/>
+                <w:sz w:val="18"/>
+                <w:szCs w:val="18"/>
+              </w:rPr>
+            </w:pPr>
+          </w:p>
+          <w:p>
+            <w:pPr>
+              <w:pStyle w:val="Default"/>
+              <w:rPr>
+                <w:rFonts w:ascii="Courier" w:hAnsi="Courier"/>
+                <w:sz w:val="18"/>
+                <w:szCs w:val="18"/>
+              </w:rPr>
+            </w:pPr>
+            <w:r>
+              <w:rPr>
+                <w:rFonts w:ascii="Courier" w:hAnsi="Courier"/>
+                <w:sz w:val="18"/>
+                <w:szCs w:val="18"/>
+              </w:rPr>
+              <w:t>0000 in Ottawa</w:t>
+            </w:r>
+          </w:p>
+          <w:p>
+            <w:pPr>
+              <w:pStyle w:val="Default"/>
+              <w:rPr>
+                <w:rFonts w:ascii="Courier" w:hAnsi="Courier"/>
+                <w:sz w:val="18"/>
+                <w:szCs w:val="18"/>
+              </w:rPr>
+            </w:pPr>
+            <w:r>
+              <w:rPr>
+                <w:rFonts w:ascii="Courier" w:hAnsi="Courier"/>
+                <w:sz w:val="18"/>
+                <w:szCs w:val="18"/>
+              </w:rPr>
+              <w:t>2100 in Victoria</w:t>
+            </w:r>
+          </w:p>
+          <w:p>
+            <w:pPr>
+              <w:pStyle w:val="Default"/>
+              <w:rPr>
+                <w:rFonts w:ascii="Courier" w:hAnsi="Courier"/>
+                <w:sz w:val="18"/>
+                <w:szCs w:val="18"/>
+              </w:rPr>
+            </w:pPr>
+            <w:r>
+              <w:rPr>
+                <w:rFonts w:ascii="Courier" w:hAnsi="Courier"/>
+                <w:sz w:val="18"/>
+                <w:szCs w:val="18"/>
+              </w:rPr>
+              <w:t>2200 in Edmonton</w:t>
+            </w:r>
+          </w:p>
+          <w:p>
+            <w:pPr>
+              <w:pStyle w:val="Default"/>
+              <w:rPr>
+                <w:rFonts w:ascii="Courier" w:hAnsi="Courier"/>
+                <w:sz w:val="18"/>
+                <w:szCs w:val="18"/>
+              </w:rPr>
+            </w:pPr>
+            <w:r>
+              <w:rPr>
+                <w:rFonts w:ascii="Courier" w:hAnsi="Courier"/>
+                <w:sz w:val="18"/>
+                <w:szCs w:val="18"/>
+              </w:rPr>
+              <w:t>2300 in Winnipeg</w:t>
+            </w:r>
+          </w:p>
+          <w:p>
+            <w:pPr>
+              <w:pStyle w:val="Default"/>
+              <w:rPr>
+                <w:rFonts w:ascii="Courier" w:hAnsi="Courier"/>
+                <w:sz w:val="18"/>
+                <w:szCs w:val="18"/>
+              </w:rPr>
+            </w:pPr>
+            <w:r>
+              <w:rPr>
+                <w:rFonts w:ascii="Courier" w:hAnsi="Courier"/>
+                <w:sz w:val="18"/>
+                <w:szCs w:val="18"/>
+              </w:rPr>
+              <w:lastRenderedPageBreak/>
+              <w:t>0000 in Toronto</w:t>
+            </w:r>
+          </w:p>
+          <w:p>
+            <w:pPr>
+              <w:pStyle w:val="Default"/>
+              <w:rPr>
+                <w:rFonts w:ascii="Courier" w:hAnsi="Courier"/>
+                <w:sz w:val="18"/>
+                <w:szCs w:val="18"/>
+              </w:rPr>
+            </w:pPr>
+            <w:r>
+              <w:rPr>
+                <w:rFonts w:ascii="Courier" w:hAnsi="Courier"/>
+                <w:sz w:val="18"/>
+                <w:szCs w:val="18"/>
+              </w:rPr>
+              <w:t>0100 in Halifax</w:t>
+            </w:r>
+          </w:p>
+          <w:p>
+            <w:pPr>
+              <w:pStyle w:val="Default"/>
+              <w:rPr>
+                <w:rFonts w:ascii="Courier" w:hAnsi="Courier"/>
+                <w:sz w:val="18"/>
+                <w:szCs w:val="18"/>
+              </w:rPr>
+            </w:pPr>
+            <w:r>
+              <w:rPr>
+                <w:rFonts w:ascii="Courier" w:hAnsi="Courier"/>
+                <w:sz w:val="18"/>
+                <w:szCs w:val="18"/>
+              </w:rPr>
+              <w:t>0130 in St. John’s</w:t>
+            </w:r>
+          </w:p>
+          <w:p>
+            <w:pPr>
+              <w:pStyle w:val="Default"/>
+              <w:rPr>
+                <w:rFonts w:ascii="Courier" w:hAnsi="Courier"/>
+                <w:sz w:val="18"/>
+                <w:szCs w:val="18"/>
+              </w:rPr>
+            </w:pPr>
+          </w:p>
+          <w:p>
+            <w:pPr>
+              <w:pStyle w:val="Default"/>
+              <w:rPr>
                 <w:rFonts w:ascii="Courier" w:eastAsia="Courier" w:hAnsi="Courier" w:cs="Courier"/>
                 <w:sz w:val="18"/>
                 <w:szCs w:val="18"/>
               </w:rPr>
             </w:pPr>
-            <w:r>
-              <w:rPr>
-                <w:rFonts w:ascii="Courier" w:hAnsi="Courier"/>
-                <w:sz w:val="18"/>
-                <w:szCs w:val="18"/>
-              </w:rPr>
-              <w:t xml:space="preserve">Prompt? </w:t>
-            </w:r>
-            <w:r>
-              <w:rPr>
-                <w:rFonts w:ascii="Courier" w:hAnsi="Courier"/>
-                <w:b/>
-                <w:bCs/>
-                <w:sz w:val="18"/>
-                <w:szCs w:val="18"/>
-              </w:rPr>
-              <w:t>input</w:t>
-            </w:r>
-            <w:r>
-              <w:rPr>
-                <w:rFonts w:ascii="Courier" w:eastAsia="Courier" w:hAnsi="Courier" w:cs="Courier"/>
-                <w:sz w:val="18"/>
-                <w:szCs w:val="18"/>
-              </w:rPr>
-              <w:br/>
-            </w:r>
-            <w:r>
-              <w:rPr>
-                <w:rFonts w:ascii="Courier" w:hAnsi="Courier"/>
-                <w:sz w:val="18"/>
-                <w:szCs w:val="18"/>
-              </w:rPr>
-              <w:t xml:space="preserve">Output </w:t>
-            </w:r>
           </w:p>
         </w:tc>
       </w:tr>
@@ -925,7 +2011,7 @@
       </w:pPr>
     </w:pPrDefault>
   </w:docDefaults>
-  <w:latentStyles w:defLockedState="0" w:defUIPriority="99" w:defSemiHidden="0" w:defUnhideWhenUsed="0" w:defQFormat="0" w:count="382">
+  <w:latentStyles w:defLockedState="0" w:defUIPriority="99" w:defSemiHidden="0" w:defUnhideWhenUsed="0" w:defQFormat="0" w:count="381">
     <w:lsdException w:name="Normal" w:uiPriority="0" w:qFormat="1"/>
     <w:lsdException w:name="heading 1" w:uiPriority="9" w:qFormat="1"/>
     <w:lsdException w:name="heading 2" w:semiHidden="1" w:uiPriority="9" w:unhideWhenUsed="1" w:qFormat="1"/>
@@ -1307,7 +2393,6 @@
     <w:lsdException w:name="List Table 6 Colorful Accent 6" w:uiPriority="51"/>
     <w:lsdException w:name="List Table 7 Colorful Accent 6" w:uiPriority="52"/>
     <w:lsdException w:name="Mention" w:semiHidden="1" w:unhideWhenUsed="1"/>
-    <w:lsdException w:name="Smart Hyperlink" w:semiHidden="1" w:unhideWhenUsed="1"/>
   </w:latentStyles>
   <w:style w:type="paragraph" w:default="1" w:styleId="Normal">
     <w:name w:val="Normal"/>

</xml_diff>